<commit_message>
Generic RepositoryEmployee Repository and  its interface
</commit_message>
<xml_diff>
--- a/Notes/MVC 04.docx
+++ b/Notes/MVC 04.docx
@@ -132,34 +132,7 @@
           <w:sz w:val="28"/>
           <w:szCs w:val="28"/>
         </w:rPr>
-        <w:t xml:space="preserve">Any validation attribute we use to be mapped in SQL Server Service we won’t use it, instead we ‘ll write it </w:t>
-      </w:r>
-      <w:r>
-        <w:rPr>
-          <w:rFonts w:ascii="Book Antiqua" w:hAnsi="Book Antiqua"/>
-          <w:color w:val="C00000"/>
-          <w:sz w:val="28"/>
-          <w:szCs w:val="28"/>
-        </w:rPr>
-        <w:t xml:space="preserve">as Fluent API in </w:t>
-      </w:r>
-      <w:r>
-        <w:rPr>
-          <w:rFonts w:ascii="Book Antiqua" w:hAnsi="Book Antiqua"/>
-          <w:color w:val="C00000"/>
-          <w:sz w:val="28"/>
-          <w:szCs w:val="28"/>
-        </w:rPr>
-        <w:t xml:space="preserve">the </w:t>
-      </w:r>
-      <w:r>
-        <w:rPr>
-          <w:rFonts w:ascii="Book Antiqua" w:hAnsi="Book Antiqua"/>
-          <w:color w:val="C00000"/>
-          <w:sz w:val="28"/>
-          <w:szCs w:val="28"/>
-        </w:rPr>
-        <w:t>Configuration Class</w:t>
+        <w:t>Any validation attribute we use to be mapped in SQL Server Service we won’t use it, instead we ‘ll write it as Fluent API in the Configuration Class</w:t>
       </w:r>
     </w:p>
     <w:p>
@@ -704,9 +677,16 @@
           <w:sz w:val="32"/>
           <w:szCs w:val="32"/>
         </w:rPr>
-        <w:t xml:space="preserve">Employee </w:t>
-      </w:r>
-      <w:r>
+        <w:lastRenderedPageBreak/>
+        <w:pict>
+          <v:shape id="_x0000_i1052" type="#_x0000_t75" style="width:271.5pt;height:240.75pt">
+            <v:imagedata r:id="rId13" o:title="ScreenShot_24-Mar-24_8_07_02_AM"/>
+          </v:shape>
+        </w:pict>
+      </w:r>
+    </w:p>
+    <w:p>
+      <w:pPr>
         <w:rPr>
           <w:rFonts w:ascii="Book Antiqua" w:hAnsi="Book Antiqua"/>
           <w:b/>
@@ -715,8 +695,7 @@
           <w:sz w:val="32"/>
           <w:szCs w:val="32"/>
         </w:rPr>
-        <w:t>Business Logic</w:t>
-      </w:r>
+      </w:pPr>
       <w:r>
         <w:rPr>
           <w:rFonts w:ascii="Book Antiqua" w:hAnsi="Book Antiqua"/>
@@ -726,7 +705,7 @@
           <w:sz w:val="32"/>
           <w:szCs w:val="32"/>
         </w:rPr>
-        <w:t xml:space="preserve"> Layer:</w:t>
+        <w:t xml:space="preserve">Employee </w:t>
       </w:r>
       <w:r>
         <w:rPr>
@@ -737,6 +716,28 @@
           <w:sz w:val="32"/>
           <w:szCs w:val="32"/>
         </w:rPr>
+        <w:t>Business Logic</w:t>
+      </w:r>
+      <w:r>
+        <w:rPr>
+          <w:rFonts w:ascii="Book Antiqua" w:hAnsi="Book Antiqua"/>
+          <w:b/>
+          <w:bCs/>
+          <w:color w:val="C00000"/>
+          <w:sz w:val="32"/>
+          <w:szCs w:val="32"/>
+        </w:rPr>
+        <w:t xml:space="preserve"> Layer:</w:t>
+      </w:r>
+      <w:r>
+        <w:rPr>
+          <w:rFonts w:ascii="Book Antiqua" w:hAnsi="Book Antiqua"/>
+          <w:b/>
+          <w:bCs/>
+          <w:color w:val="C00000"/>
+          <w:sz w:val="32"/>
+          <w:szCs w:val="32"/>
+        </w:rPr>
         <w:t xml:space="preserve"> </w:t>
       </w:r>
     </w:p>
@@ -749,6 +750,844 @@
           <w:szCs w:val="28"/>
         </w:rPr>
       </w:pPr>
+      <w:r>
+        <w:rPr>
+          <w:rFonts w:ascii="Book Antiqua" w:hAnsi="Book Antiqua"/>
+          <w:color w:val="C00000"/>
+          <w:sz w:val="28"/>
+          <w:szCs w:val="28"/>
+        </w:rPr>
+        <w:t xml:space="preserve">In repository design pattern </w:t>
+      </w:r>
+      <w:r>
+        <w:rPr>
+          <w:rFonts w:ascii="Book Antiqua" w:hAnsi="Book Antiqua"/>
+          <w:color w:val="C00000"/>
+          <w:sz w:val="28"/>
+          <w:szCs w:val="28"/>
+        </w:rPr>
+        <w:sym w:font="Wingdings" w:char="F0E8"/>
+      </w:r>
+      <w:r>
+        <w:rPr>
+          <w:rFonts w:ascii="Book Antiqua" w:hAnsi="Book Antiqua"/>
+          <w:color w:val="C00000"/>
+          <w:sz w:val="28"/>
+          <w:szCs w:val="28"/>
+        </w:rPr>
+        <w:t xml:space="preserve"> for each entity/model/domain [domain means range of like domain of departments/employees </w:t>
+      </w:r>
+      <w:r>
+        <w:rPr>
+          <w:rFonts w:ascii="Book Antiqua" w:hAnsi="Book Antiqua"/>
+          <w:color w:val="C00000"/>
+          <w:sz w:val="28"/>
+          <w:szCs w:val="28"/>
+        </w:rPr>
+        <w:sym w:font="Wingdings" w:char="F0E8"/>
+      </w:r>
+      <w:r>
+        <w:rPr>
+          <w:rFonts w:ascii="Book Antiqua" w:hAnsi="Book Antiqua"/>
+          <w:color w:val="C00000"/>
+          <w:sz w:val="28"/>
+          <w:szCs w:val="28"/>
+        </w:rPr>
+        <w:t xml:space="preserve"> range/group of departments/employees], we create repository </w:t>
+      </w:r>
+    </w:p>
+    <w:p>
+      <w:pPr>
+        <w:rPr>
+          <w:rFonts w:ascii="Book Antiqua" w:hAnsi="Book Antiqua"/>
+          <w:color w:val="C00000"/>
+          <w:sz w:val="28"/>
+          <w:szCs w:val="28"/>
+        </w:rPr>
+      </w:pPr>
+      <w:r>
+        <w:rPr>
+          <w:rFonts w:ascii="Book Antiqua" w:hAnsi="Book Antiqua"/>
+          <w:color w:val="C00000"/>
+          <w:sz w:val="28"/>
+          <w:szCs w:val="28"/>
+        </w:rPr>
+        <w:t>The repository has some behaviors like get</w:t>
+      </w:r>
+      <w:r>
+        <w:rPr>
+          <w:rFonts w:ascii="Book Antiqua" w:hAnsi="Book Antiqua"/>
+          <w:color w:val="C00000"/>
+          <w:sz w:val="28"/>
+          <w:szCs w:val="28"/>
+        </w:rPr>
+        <w:t xml:space="preserve"> /get all /create/update/</w:t>
+      </w:r>
+      <w:r>
+        <w:rPr>
+          <w:rFonts w:ascii="Book Antiqua" w:hAnsi="Book Antiqua"/>
+          <w:color w:val="C00000"/>
+          <w:sz w:val="28"/>
+          <w:szCs w:val="28"/>
+        </w:rPr>
+        <w:t>delete record</w:t>
+      </w:r>
+    </w:p>
+    <w:p>
+      <w:pPr>
+        <w:rPr>
+          <w:rFonts w:ascii="Book Antiqua" w:hAnsi="Book Antiqua"/>
+          <w:color w:val="C00000"/>
+          <w:sz w:val="28"/>
+          <w:szCs w:val="28"/>
+        </w:rPr>
+      </w:pPr>
+      <w:r>
+        <w:rPr>
+          <w:rFonts w:ascii="Book Antiqua" w:hAnsi="Book Antiqua"/>
+          <w:color w:val="C00000"/>
+          <w:sz w:val="28"/>
+          <w:szCs w:val="28"/>
+        </w:rPr>
+        <w:t>We need to grantee the repository behaviors so we created folder for interfaces in the business logic layer and add for each repository an interface to sign the contract when implementing it</w:t>
+      </w:r>
+    </w:p>
+    <w:p>
+      <w:pPr>
+        <w:rPr>
+          <w:rFonts w:ascii="Book Antiqua" w:hAnsi="Book Antiqua"/>
+          <w:color w:val="C00000"/>
+          <w:sz w:val="28"/>
+          <w:szCs w:val="28"/>
+        </w:rPr>
+      </w:pPr>
+      <w:r>
+        <w:rPr>
+          <w:rFonts w:ascii="Book Antiqua" w:hAnsi="Book Antiqua"/>
+          <w:color w:val="C00000"/>
+          <w:sz w:val="28"/>
+          <w:szCs w:val="28"/>
+        </w:rPr>
+        <w:t>We have another folder in the business logic layer for the repositories</w:t>
+      </w:r>
+      <w:r>
+        <w:rPr>
+          <w:rFonts w:ascii="Book Antiqua" w:hAnsi="Book Antiqua"/>
+          <w:color w:val="C00000"/>
+          <w:sz w:val="28"/>
+          <w:szCs w:val="28"/>
+        </w:rPr>
+        <w:t xml:space="preserve"> that contain the behaviors </w:t>
+      </w:r>
+    </w:p>
+    <w:p>
+      <w:pPr>
+        <w:rPr>
+          <w:rFonts w:ascii="Book Antiqua" w:hAnsi="Book Antiqua"/>
+          <w:color w:val="C00000"/>
+          <w:sz w:val="28"/>
+          <w:szCs w:val="28"/>
+        </w:rPr>
+      </w:pPr>
+      <w:r>
+        <w:rPr>
+          <w:rFonts w:ascii="Book Antiqua" w:hAnsi="Book Antiqua"/>
+          <w:color w:val="C00000"/>
+          <w:sz w:val="28"/>
+          <w:szCs w:val="28"/>
+        </w:rPr>
+        <w:t xml:space="preserve">For each model </w:t>
+      </w:r>
+      <w:r>
+        <w:rPr>
+          <w:rFonts w:ascii="Book Antiqua" w:hAnsi="Book Antiqua"/>
+          <w:color w:val="C00000"/>
+          <w:sz w:val="28"/>
+          <w:szCs w:val="28"/>
+        </w:rPr>
+        <w:sym w:font="Wingdings" w:char="F0E8"/>
+      </w:r>
+      <w:r>
+        <w:rPr>
+          <w:rFonts w:ascii="Book Antiqua" w:hAnsi="Book Antiqua"/>
+          <w:color w:val="C00000"/>
+          <w:sz w:val="28"/>
+          <w:szCs w:val="28"/>
+        </w:rPr>
+        <w:t xml:space="preserve"> repository </w:t>
+      </w:r>
+      <w:r>
+        <w:rPr>
+          <w:rFonts w:ascii="Book Antiqua" w:hAnsi="Book Antiqua"/>
+          <w:color w:val="C00000"/>
+          <w:sz w:val="28"/>
+          <w:szCs w:val="28"/>
+        </w:rPr>
+        <w:t xml:space="preserve">  </w:t>
+      </w:r>
+      <w:r>
+        <w:rPr>
+          <w:rFonts w:ascii="Book Antiqua" w:hAnsi="Book Antiqua"/>
+          <w:color w:val="C00000"/>
+          <w:sz w:val="28"/>
+          <w:szCs w:val="28"/>
+        </w:rPr>
+        <w:sym w:font="Wingdings" w:char="F0E8"/>
+      </w:r>
+      <w:r>
+        <w:rPr>
+          <w:rFonts w:ascii="Book Antiqua" w:hAnsi="Book Antiqua"/>
+          <w:color w:val="C00000"/>
+          <w:sz w:val="28"/>
+          <w:szCs w:val="28"/>
+        </w:rPr>
+        <w:t xml:space="preserve"> for each repository </w:t>
+      </w:r>
+      <w:r>
+        <w:rPr>
+          <w:rFonts w:ascii="Book Antiqua" w:hAnsi="Book Antiqua"/>
+          <w:color w:val="C00000"/>
+          <w:sz w:val="28"/>
+          <w:szCs w:val="28"/>
+        </w:rPr>
+        <w:sym w:font="Wingdings" w:char="F0E8"/>
+      </w:r>
+      <w:r>
+        <w:rPr>
+          <w:rFonts w:ascii="Book Antiqua" w:hAnsi="Book Antiqua"/>
+          <w:color w:val="C00000"/>
+          <w:sz w:val="28"/>
+          <w:szCs w:val="28"/>
+        </w:rPr>
+        <w:t xml:space="preserve"> IRepository</w:t>
+      </w:r>
+      <w:r>
+        <w:rPr>
+          <w:rFonts w:ascii="Book Antiqua" w:hAnsi="Book Antiqua"/>
+          <w:color w:val="C00000"/>
+          <w:sz w:val="28"/>
+          <w:szCs w:val="28"/>
+        </w:rPr>
+        <w:t xml:space="preserve"> </w:t>
+      </w:r>
+      <w:r>
+        <w:rPr>
+          <w:rFonts w:ascii="Book Antiqua" w:hAnsi="Book Antiqua"/>
+          <w:color w:val="C00000"/>
+          <w:sz w:val="28"/>
+          <w:szCs w:val="28"/>
+        </w:rPr>
+        <w:sym w:font="Wingdings" w:char="F0E8"/>
+      </w:r>
+      <w:r>
+        <w:rPr>
+          <w:rFonts w:ascii="Book Antiqua" w:hAnsi="Book Antiqua"/>
+          <w:color w:val="C00000"/>
+          <w:sz w:val="28"/>
+          <w:szCs w:val="28"/>
+        </w:rPr>
+        <w:t xml:space="preserve"> in the BLL</w:t>
+      </w:r>
+    </w:p>
+    <w:p>
+      <w:pPr>
+        <w:rPr>
+          <w:rFonts w:ascii="Book Antiqua" w:hAnsi="Book Antiqua"/>
+          <w:color w:val="C00000"/>
+          <w:sz w:val="28"/>
+          <w:szCs w:val="28"/>
+        </w:rPr>
+      </w:pPr>
+      <w:r>
+        <w:rPr>
+          <w:rFonts w:ascii="Book Antiqua" w:hAnsi="Book Antiqua"/>
+          <w:color w:val="C00000"/>
+          <w:sz w:val="28"/>
+          <w:szCs w:val="28"/>
+        </w:rPr>
+        <w:t>IEmployeeRepository</w:t>
+      </w:r>
+      <w:r>
+        <w:rPr>
+          <w:rFonts w:ascii="Book Antiqua" w:hAnsi="Book Antiqua"/>
+          <w:color w:val="C00000"/>
+          <w:sz w:val="28"/>
+          <w:szCs w:val="28"/>
+        </w:rPr>
+        <w:t xml:space="preserve"> </w:t>
+      </w:r>
+      <w:r>
+        <w:rPr>
+          <w:rFonts w:ascii="Book Antiqua" w:hAnsi="Book Antiqua"/>
+          <w:color w:val="C00000"/>
+          <w:sz w:val="28"/>
+          <w:szCs w:val="28"/>
+        </w:rPr>
+        <w:sym w:font="Wingdings" w:char="F0E8"/>
+      </w:r>
+      <w:r>
+        <w:rPr>
+          <w:rFonts w:ascii="Book Antiqua" w:hAnsi="Book Antiqua"/>
+          <w:color w:val="C00000"/>
+          <w:sz w:val="28"/>
+          <w:szCs w:val="28"/>
+        </w:rPr>
+        <w:t xml:space="preserve"> </w:t>
+      </w:r>
+      <w:r>
+        <w:rPr>
+          <w:rFonts w:ascii="Book Antiqua" w:hAnsi="Book Antiqua"/>
+          <w:color w:val="C00000"/>
+          <w:sz w:val="28"/>
+          <w:szCs w:val="28"/>
+        </w:rPr>
+        <w:pict>
+          <v:shape id="_x0000_i1053" type="#_x0000_t75" style="width:386.25pt;height:195pt">
+            <v:imagedata r:id="rId14" o:title="ScreenShot_24-Mar-24_8_19_15_AM"/>
+          </v:shape>
+        </w:pict>
+      </w:r>
+    </w:p>
+    <w:p>
+      <w:pPr>
+        <w:rPr>
+          <w:rFonts w:ascii="Book Antiqua" w:hAnsi="Book Antiqua"/>
+          <w:color w:val="C00000"/>
+          <w:sz w:val="28"/>
+          <w:szCs w:val="28"/>
+        </w:rPr>
+      </w:pPr>
+      <w:r>
+        <w:rPr>
+          <w:rFonts w:ascii="Book Antiqua" w:hAnsi="Book Antiqua"/>
+          <w:color w:val="C00000"/>
+          <w:sz w:val="28"/>
+          <w:szCs w:val="28"/>
+        </w:rPr>
+        <w:lastRenderedPageBreak/>
+        <w:t>EmployeeRepository</w:t>
+      </w:r>
+      <w:r>
+        <w:rPr>
+          <w:rFonts w:ascii="Book Antiqua" w:hAnsi="Book Antiqua"/>
+          <w:color w:val="C00000"/>
+          <w:sz w:val="28"/>
+          <w:szCs w:val="28"/>
+        </w:rPr>
+        <w:t xml:space="preserve"> </w:t>
+      </w:r>
+      <w:r>
+        <w:rPr>
+          <w:rFonts w:ascii="Book Antiqua" w:hAnsi="Book Antiqua"/>
+          <w:color w:val="C00000"/>
+          <w:sz w:val="28"/>
+          <w:szCs w:val="28"/>
+        </w:rPr>
+        <w:sym w:font="Wingdings" w:char="F0E8"/>
+      </w:r>
+      <w:r>
+        <w:rPr>
+          <w:rFonts w:ascii="Book Antiqua" w:hAnsi="Book Antiqua"/>
+          <w:color w:val="C00000"/>
+          <w:sz w:val="28"/>
+          <w:szCs w:val="28"/>
+        </w:rPr>
+        <w:t>its implementation for the interface methods won’t change from the implementation of the Department</w:t>
+      </w:r>
+      <w:r>
+        <w:rPr>
+          <w:rFonts w:ascii="Book Antiqua" w:hAnsi="Book Antiqua"/>
+          <w:color w:val="C00000"/>
+          <w:sz w:val="28"/>
+          <w:szCs w:val="28"/>
+        </w:rPr>
+        <w:t>Repository</w:t>
+      </w:r>
+      <w:r>
+        <w:rPr>
+          <w:rFonts w:ascii="Book Antiqua" w:hAnsi="Book Antiqua"/>
+          <w:color w:val="C00000"/>
+          <w:sz w:val="28"/>
+          <w:szCs w:val="28"/>
+        </w:rPr>
+        <w:t xml:space="preserve"> same as the implementation of the 5 methods of the Product</w:t>
+      </w:r>
+      <w:r>
+        <w:rPr>
+          <w:rFonts w:ascii="Book Antiqua" w:hAnsi="Book Antiqua"/>
+          <w:color w:val="C00000"/>
+          <w:sz w:val="28"/>
+          <w:szCs w:val="28"/>
+        </w:rPr>
+        <w:t>Repository</w:t>
+      </w:r>
+      <w:r>
+        <w:rPr>
+          <w:rFonts w:ascii="Book Antiqua" w:hAnsi="Book Antiqua"/>
+          <w:color w:val="C00000"/>
+          <w:sz w:val="28"/>
+          <w:szCs w:val="28"/>
+        </w:rPr>
+        <w:t xml:space="preserve"> all are the same implementation for the 5 methods</w:t>
+      </w:r>
+    </w:p>
+    <w:p>
+      <w:pPr>
+        <w:rPr>
+          <w:rFonts w:ascii="Book Antiqua" w:hAnsi="Book Antiqua"/>
+          <w:color w:val="C00000"/>
+          <w:sz w:val="28"/>
+          <w:szCs w:val="28"/>
+        </w:rPr>
+      </w:pPr>
+      <w:r>
+        <w:rPr>
+          <w:rFonts w:ascii="Book Antiqua" w:hAnsi="Book Antiqua"/>
+          <w:color w:val="C00000"/>
+          <w:sz w:val="28"/>
+          <w:szCs w:val="28"/>
+        </w:rPr>
+        <w:t xml:space="preserve">Since the Code in all XRepository classes is the same, we are going to use generic type so that we don’t repeat our code  </w:t>
+      </w:r>
+    </w:p>
+    <w:p>
+      <w:pPr>
+        <w:rPr>
+          <w:rFonts w:ascii="Book Antiqua" w:hAnsi="Book Antiqua"/>
+          <w:b/>
+          <w:bCs/>
+          <w:color w:val="C00000"/>
+          <w:sz w:val="32"/>
+          <w:szCs w:val="32"/>
+        </w:rPr>
+      </w:pPr>
+      <w:r>
+        <w:rPr>
+          <w:rFonts w:ascii="Book Antiqua" w:hAnsi="Book Antiqua"/>
+          <w:b/>
+          <w:bCs/>
+          <w:color w:val="C00000"/>
+          <w:sz w:val="32"/>
+          <w:szCs w:val="32"/>
+        </w:rPr>
+        <w:t>Generic Repository:</w:t>
+      </w:r>
+      <w:r>
+        <w:rPr>
+          <w:rFonts w:ascii="Book Antiqua" w:hAnsi="Book Antiqua"/>
+          <w:b/>
+          <w:bCs/>
+          <w:color w:val="C00000"/>
+          <w:sz w:val="32"/>
+          <w:szCs w:val="32"/>
+        </w:rPr>
+        <w:t xml:space="preserve"> </w:t>
+      </w:r>
+    </w:p>
+    <w:p>
+      <w:pPr>
+        <w:rPr>
+          <w:rFonts w:ascii="Book Antiqua" w:hAnsi="Book Antiqua"/>
+          <w:color w:val="C00000"/>
+          <w:sz w:val="28"/>
+          <w:szCs w:val="28"/>
+        </w:rPr>
+      </w:pPr>
+      <w:r>
+        <w:rPr>
+          <w:rFonts w:ascii="Book Antiqua" w:hAnsi="Book Antiqua"/>
+          <w:color w:val="C00000"/>
+          <w:sz w:val="28"/>
+          <w:szCs w:val="28"/>
+        </w:rPr>
+        <w:t>In interfaces folder in the BLL layer add new interface called IGenericRepository</w:t>
+      </w:r>
+      <w:r>
+        <w:rPr>
+          <w:rFonts w:ascii="Book Antiqua" w:hAnsi="Book Antiqua"/>
+          <w:color w:val="C00000"/>
+          <w:sz w:val="28"/>
+          <w:szCs w:val="28"/>
+        </w:rPr>
+        <w:t xml:space="preserve"> &lt;T&gt;</w:t>
+      </w:r>
+      <w:r>
+        <w:rPr>
+          <w:rFonts w:ascii="Book Antiqua" w:hAnsi="Book Antiqua"/>
+          <w:color w:val="C00000"/>
+          <w:sz w:val="28"/>
+          <w:szCs w:val="28"/>
+        </w:rPr>
+        <w:t xml:space="preserve"> </w:t>
+      </w:r>
+      <w:r>
+        <w:rPr>
+          <w:rFonts w:ascii="Book Antiqua" w:hAnsi="Book Antiqua"/>
+          <w:color w:val="C00000"/>
+          <w:sz w:val="28"/>
+          <w:szCs w:val="28"/>
+        </w:rPr>
+        <w:sym w:font="Wingdings" w:char="F0E8"/>
+      </w:r>
+      <w:r>
+        <w:rPr>
+          <w:rFonts w:ascii="Book Antiqua" w:hAnsi="Book Antiqua"/>
+          <w:color w:val="C00000"/>
+          <w:sz w:val="28"/>
+          <w:szCs w:val="28"/>
+        </w:rPr>
+        <w:t xml:space="preserve"> write our method signatures inside it </w:t>
+      </w:r>
+      <w:r>
+        <w:rPr>
+          <w:rFonts w:ascii="Book Antiqua" w:hAnsi="Book Antiqua"/>
+          <w:color w:val="C00000"/>
+          <w:sz w:val="28"/>
+          <w:szCs w:val="28"/>
+        </w:rPr>
+        <w:sym w:font="Wingdings" w:char="F0E8"/>
+      </w:r>
+      <w:r>
+        <w:rPr>
+          <w:rFonts w:ascii="Book Antiqua" w:hAnsi="Book Antiqua"/>
+          <w:color w:val="C00000"/>
+          <w:sz w:val="28"/>
+          <w:szCs w:val="28"/>
+        </w:rPr>
+        <w:t xml:space="preserve"> then make the other interfaces inherit that Interface</w:t>
+      </w:r>
+    </w:p>
+    <w:p>
+      <w:pPr>
+        <w:rPr>
+          <w:rFonts w:ascii="Book Antiqua" w:hAnsi="Book Antiqua"/>
+          <w:color w:val="C00000"/>
+          <w:sz w:val="28"/>
+          <w:szCs w:val="28"/>
+        </w:rPr>
+      </w:pPr>
+      <w:r>
+        <w:rPr>
+          <w:rFonts w:ascii="Book Antiqua" w:hAnsi="Book Antiqua"/>
+          <w:color w:val="C00000"/>
+          <w:sz w:val="28"/>
+          <w:szCs w:val="28"/>
+        </w:rPr>
+        <w:t>When we inherit it in IDepartmentRepository the T will be Department and in IEmployeeRepository the T will be Employee</w:t>
+      </w:r>
+    </w:p>
+    <w:p>
+      <w:pPr>
+        <w:rPr>
+          <w:rFonts w:ascii="Book Antiqua" w:hAnsi="Book Antiqua"/>
+          <w:color w:val="C00000"/>
+          <w:sz w:val="28"/>
+          <w:szCs w:val="28"/>
+        </w:rPr>
+      </w:pPr>
+      <w:r>
+        <w:rPr>
+          <w:rFonts w:ascii="Book Antiqua" w:hAnsi="Book Antiqua"/>
+          <w:color w:val="C00000"/>
+          <w:sz w:val="28"/>
+          <w:szCs w:val="28"/>
+        </w:rPr>
+        <w:t xml:space="preserve">We need to add constrain on the T type to be Model/Entity/Domain </w:t>
+      </w:r>
+    </w:p>
+    <w:p>
+      <w:pPr>
+        <w:rPr>
+          <w:rFonts w:ascii="Book Antiqua" w:hAnsi="Book Antiqua"/>
+          <w:color w:val="C00000"/>
+          <w:sz w:val="28"/>
+          <w:szCs w:val="28"/>
+        </w:rPr>
+      </w:pPr>
+      <w:r>
+        <w:rPr>
+          <w:rFonts w:ascii="Book Antiqua" w:hAnsi="Book Antiqua"/>
+          <w:color w:val="C00000"/>
+          <w:sz w:val="28"/>
+          <w:szCs w:val="28"/>
+        </w:rPr>
+        <w:t xml:space="preserve">To make the type T only Model not any class </w:t>
+      </w:r>
+      <w:r>
+        <w:rPr>
+          <w:rFonts w:ascii="Book Antiqua" w:hAnsi="Book Antiqua"/>
+          <w:color w:val="C00000"/>
+          <w:sz w:val="28"/>
+          <w:szCs w:val="28"/>
+        </w:rPr>
+        <w:sym w:font="Wingdings" w:char="F0E8"/>
+      </w:r>
+      <w:r>
+        <w:rPr>
+          <w:rFonts w:ascii="Book Antiqua" w:hAnsi="Book Antiqua"/>
+          <w:color w:val="C00000"/>
+          <w:sz w:val="28"/>
+          <w:szCs w:val="28"/>
+        </w:rPr>
+        <w:t xml:space="preserve"> in the DAL </w:t>
+      </w:r>
+      <w:r>
+        <w:rPr>
+          <w:rFonts w:ascii="Book Antiqua" w:hAnsi="Book Antiqua"/>
+          <w:color w:val="C00000"/>
+          <w:sz w:val="28"/>
+          <w:szCs w:val="28"/>
+        </w:rPr>
+        <w:sym w:font="Wingdings" w:char="F0E8"/>
+      </w:r>
+      <w:r>
+        <w:rPr>
+          <w:rFonts w:ascii="Book Antiqua" w:hAnsi="Book Antiqua"/>
+          <w:color w:val="C00000"/>
+          <w:sz w:val="28"/>
+          <w:szCs w:val="28"/>
+        </w:rPr>
+        <w:t xml:space="preserve"> Models Folder </w:t>
+      </w:r>
+      <w:r>
+        <w:rPr>
+          <w:rFonts w:ascii="Book Antiqua" w:hAnsi="Book Antiqua"/>
+          <w:color w:val="C00000"/>
+          <w:sz w:val="28"/>
+          <w:szCs w:val="28"/>
+        </w:rPr>
+        <w:sym w:font="Wingdings" w:char="F0E8"/>
+      </w:r>
+      <w:r>
+        <w:rPr>
+          <w:rFonts w:ascii="Book Antiqua" w:hAnsi="Book Antiqua"/>
+          <w:color w:val="C00000"/>
+          <w:sz w:val="28"/>
+          <w:szCs w:val="28"/>
+        </w:rPr>
+        <w:t xml:space="preserve"> add class called ModelBase/BaseEntity</w:t>
+      </w:r>
+      <w:r>
+        <w:rPr>
+          <w:rFonts w:ascii="Book Antiqua" w:hAnsi="Book Antiqua"/>
+          <w:color w:val="C00000"/>
+          <w:sz w:val="28"/>
+          <w:szCs w:val="28"/>
+        </w:rPr>
+        <w:sym w:font="Wingdings" w:char="F0E8"/>
+      </w:r>
+      <w:r>
+        <w:rPr>
+          <w:rFonts w:ascii="Book Antiqua" w:hAnsi="Book Antiqua"/>
+          <w:color w:val="C00000"/>
+          <w:sz w:val="28"/>
+          <w:szCs w:val="28"/>
+        </w:rPr>
+        <w:t xml:space="preserve"> inside it add the common properties between all our Models </w:t>
+      </w:r>
+      <w:r>
+        <w:rPr>
+          <w:rFonts w:ascii="Book Antiqua" w:hAnsi="Book Antiqua"/>
+          <w:color w:val="C00000"/>
+          <w:sz w:val="28"/>
+          <w:szCs w:val="28"/>
+        </w:rPr>
+        <w:sym w:font="Wingdings" w:char="F0E8"/>
+      </w:r>
+      <w:r>
+        <w:rPr>
+          <w:rFonts w:ascii="Book Antiqua" w:hAnsi="Book Antiqua"/>
+          <w:color w:val="C00000"/>
+          <w:sz w:val="28"/>
+          <w:szCs w:val="28"/>
+        </w:rPr>
+        <w:t xml:space="preserve"> in our case we only have one common property which is PK and its name is Id  </w:t>
+      </w:r>
+    </w:p>
+    <w:p>
+      <w:pPr>
+        <w:rPr>
+          <w:rFonts w:ascii="Book Antiqua" w:hAnsi="Book Antiqua"/>
+          <w:color w:val="C00000"/>
+          <w:sz w:val="28"/>
+          <w:szCs w:val="28"/>
+        </w:rPr>
+      </w:pPr>
+      <w:r>
+        <w:rPr>
+          <w:rFonts w:ascii="Book Antiqua" w:hAnsi="Book Antiqua"/>
+          <w:color w:val="C00000"/>
+          <w:sz w:val="28"/>
+          <w:szCs w:val="28"/>
+        </w:rPr>
+        <w:t>Make the models inherit the ModelBase class and remove the Id property as they will inherit it from parent [ModelBase]</w:t>
+      </w:r>
+      <w:r>
+        <w:rPr>
+          <w:rFonts w:ascii="Book Antiqua" w:hAnsi="Book Antiqua"/>
+          <w:color w:val="C00000"/>
+          <w:sz w:val="28"/>
+          <w:szCs w:val="28"/>
+        </w:rPr>
+        <w:sym w:font="Wingdings" w:char="F0E8"/>
+      </w:r>
+      <w:r>
+        <w:rPr>
+          <w:rFonts w:ascii="Book Antiqua" w:hAnsi="Book Antiqua"/>
+          <w:color w:val="C00000"/>
+          <w:sz w:val="28"/>
+          <w:szCs w:val="28"/>
+        </w:rPr>
+        <w:t xml:space="preserve"> to say that Employee is A ModelBase &amp; Department is A ModelBase</w:t>
+      </w:r>
+    </w:p>
+    <w:p>
+      <w:pPr>
+        <w:rPr>
+          <w:rFonts w:ascii="Book Antiqua" w:hAnsi="Book Antiqua"/>
+          <w:color w:val="C00000"/>
+          <w:sz w:val="28"/>
+          <w:szCs w:val="28"/>
+        </w:rPr>
+      </w:pPr>
+      <w:r>
+        <w:rPr>
+          <w:rFonts w:ascii="Book Antiqua" w:hAnsi="Book Antiqua"/>
+          <w:color w:val="C00000"/>
+          <w:sz w:val="28"/>
+          <w:szCs w:val="28"/>
+        </w:rPr>
+        <w:t>Go to the IGenericRepository interface and set condition that the T type must be ModelBase</w:t>
+      </w:r>
+      <w:r>
+        <w:rPr>
+          <w:rFonts w:ascii="Book Antiqua" w:hAnsi="Book Antiqua"/>
+          <w:color w:val="C00000"/>
+          <w:sz w:val="28"/>
+          <w:szCs w:val="28"/>
+        </w:rPr>
+        <w:t xml:space="preserve"> </w:t>
+      </w:r>
+      <w:r>
+        <w:rPr>
+          <w:rFonts w:ascii="Book Antiqua" w:hAnsi="Book Antiqua"/>
+          <w:color w:val="C00000"/>
+          <w:sz w:val="28"/>
+          <w:szCs w:val="28"/>
+        </w:rPr>
+        <w:t>[and any class inherits from it]</w:t>
+      </w:r>
+    </w:p>
+    <w:p>
+      <w:pPr>
+        <w:rPr>
+          <w:rFonts w:ascii="Book Antiqua" w:hAnsi="Book Antiqua"/>
+          <w:color w:val="C00000"/>
+          <w:sz w:val="28"/>
+          <w:szCs w:val="28"/>
+        </w:rPr>
+      </w:pPr>
+      <w:r>
+        <w:rPr>
+          <w:rFonts w:ascii="Book Antiqua" w:hAnsi="Book Antiqua"/>
+          <w:color w:val="C00000"/>
+          <w:sz w:val="28"/>
+          <w:szCs w:val="28"/>
+        </w:rPr>
+        <w:t xml:space="preserve">Now the </w:t>
+      </w:r>
+      <w:r>
+        <w:rPr>
+          <w:rFonts w:ascii="Book Antiqua" w:hAnsi="Book Antiqua"/>
+          <w:color w:val="C00000"/>
+          <w:sz w:val="28"/>
+          <w:szCs w:val="28"/>
+        </w:rPr>
+        <w:t xml:space="preserve">IEmployeeRepository &amp; IDepartmentRepository interfaces are empty now, so they are useless </w:t>
+      </w:r>
+    </w:p>
+    <w:p>
+      <w:pPr>
+        <w:rPr>
+          <w:rFonts w:ascii="Cascadia Mono" w:hAnsi="Cascadia Mono" w:cs="Cascadia Mono"/>
+          <w:color w:val="000000"/>
+          <w:sz w:val="19"/>
+          <w:szCs w:val="19"/>
+        </w:rPr>
+      </w:pPr>
+      <w:r>
+        <w:rPr>
+          <w:rFonts w:ascii="Cascadia Mono" w:hAnsi="Cascadia Mono" w:cs="Cascadia Mono"/>
+          <w:color w:val="000000"/>
+          <w:sz w:val="19"/>
+          <w:szCs w:val="19"/>
+        </w:rPr>
+        <w:pict>
+          <v:shape id="_x0000_i1054" type="#_x0000_t75" style="width:291.75pt;height:1in">
+            <v:imagedata r:id="rId15" o:title="ScreenShot_24-Mar-24_9_47_03_AM"/>
+          </v:shape>
+        </w:pict>
+      </w:r>
+      <w:r>
+        <w:rPr>
+          <w:rFonts w:ascii="Cascadia Mono" w:hAnsi="Cascadia Mono" w:cs="Cascadia Mono"/>
+          <w:color w:val="000000"/>
+          <w:sz w:val="19"/>
+          <w:szCs w:val="19"/>
+        </w:rPr>
+        <w:t xml:space="preserve"> </w:t>
+      </w:r>
+      <w:r>
+        <w:rPr>
+          <w:rFonts w:ascii="Cascadia Mono" w:hAnsi="Cascadia Mono" w:cs="Cascadia Mono"/>
+          <w:color w:val="000000"/>
+          <w:sz w:val="19"/>
+          <w:szCs w:val="19"/>
+        </w:rPr>
+        <w:pict>
+          <v:shape id="_x0000_i1055" type="#_x0000_t75" style="width:270.75pt;height:69.75pt">
+            <v:imagedata r:id="rId16" o:title="ScreenShot_24-Mar-24_9_47_09_AM"/>
+          </v:shape>
+        </w:pict>
+      </w:r>
+    </w:p>
+    <w:p>
+      <w:pPr>
+        <w:rPr>
+          <w:rFonts w:ascii="Book Antiqua" w:hAnsi="Book Antiqua"/>
+          <w:color w:val="C00000"/>
+          <w:sz w:val="28"/>
+          <w:szCs w:val="28"/>
+        </w:rPr>
+      </w:pPr>
+      <w:r>
+        <w:rPr>
+          <w:rFonts w:ascii="Book Antiqua" w:hAnsi="Book Antiqua"/>
+          <w:color w:val="C00000"/>
+          <w:sz w:val="28"/>
+          <w:szCs w:val="28"/>
+        </w:rPr>
+        <w:t>But in case the interface has a method signature specific for its type then it will be no longer useless</w:t>
+      </w:r>
+    </w:p>
+    <w:p>
+      <w:pPr>
+        <w:rPr>
+          <w:rFonts w:ascii="Book Antiqua" w:hAnsi="Book Antiqua"/>
+          <w:color w:val="C00000"/>
+          <w:sz w:val="28"/>
+          <w:szCs w:val="28"/>
+        </w:rPr>
+      </w:pPr>
+      <w:r>
+        <w:rPr>
+          <w:rFonts w:ascii="Book Antiqua" w:hAnsi="Book Antiqua"/>
+          <w:color w:val="C00000"/>
+          <w:sz w:val="28"/>
+          <w:szCs w:val="28"/>
+        </w:rPr>
+        <w:t>Ex:</w:t>
+      </w:r>
       <w:bookmarkStart w:id="0" w:name="_GoBack"/>
       <w:bookmarkEnd w:id="0"/>
     </w:p>
@@ -1155,7 +1994,7 @@
   <w:style w:type="paragraph" w:default="1" w:styleId="Normal">
     <w:name w:val="Normal"/>
     <w:qFormat/>
-    <w:rsid w:val="0085080C"/>
+    <w:rsid w:val="001C5474"/>
   </w:style>
   <w:style w:type="character" w:default="1" w:styleId="DefaultParagraphFont">
     <w:name w:val="Default Paragraph Font"/>

</xml_diff>

<commit_message>
Employee Repository and  its interface
</commit_message>
<xml_diff>
--- a/Notes/MVC 04.docx
+++ b/Notes/MVC 04.docx
@@ -704,9 +704,16 @@
           <w:sz w:val="32"/>
           <w:szCs w:val="32"/>
         </w:rPr>
-        <w:t xml:space="preserve">Employee </w:t>
-      </w:r>
-      <w:r>
+        <w:lastRenderedPageBreak/>
+        <w:pict>
+          <v:shape id="_x0000_i1052" type="#_x0000_t75" style="width:271.5pt;height:240.75pt">
+            <v:imagedata r:id="rId13" o:title="ScreenShot_24-Mar-24_8_07_02_AM"/>
+          </v:shape>
+        </w:pict>
+      </w:r>
+    </w:p>
+    <w:p>
+      <w:pPr>
         <w:rPr>
           <w:rFonts w:ascii="Book Antiqua" w:hAnsi="Book Antiqua"/>
           <w:b/>
@@ -715,8 +722,7 @@
           <w:sz w:val="32"/>
           <w:szCs w:val="32"/>
         </w:rPr>
-        <w:t>Business Logic</w:t>
-      </w:r>
+      </w:pPr>
       <w:r>
         <w:rPr>
           <w:rFonts w:ascii="Book Antiqua" w:hAnsi="Book Antiqua"/>
@@ -726,7 +732,7 @@
           <w:sz w:val="32"/>
           <w:szCs w:val="32"/>
         </w:rPr>
-        <w:t xml:space="preserve"> Layer:</w:t>
+        <w:t xml:space="preserve">Employee </w:t>
       </w:r>
       <w:r>
         <w:rPr>
@@ -737,6 +743,28 @@
           <w:sz w:val="32"/>
           <w:szCs w:val="32"/>
         </w:rPr>
+        <w:t>Business Logic</w:t>
+      </w:r>
+      <w:r>
+        <w:rPr>
+          <w:rFonts w:ascii="Book Antiqua" w:hAnsi="Book Antiqua"/>
+          <w:b/>
+          <w:bCs/>
+          <w:color w:val="C00000"/>
+          <w:sz w:val="32"/>
+          <w:szCs w:val="32"/>
+        </w:rPr>
+        <w:t xml:space="preserve"> Layer:</w:t>
+      </w:r>
+      <w:r>
+        <w:rPr>
+          <w:rFonts w:ascii="Book Antiqua" w:hAnsi="Book Antiqua"/>
+          <w:b/>
+          <w:bCs/>
+          <w:color w:val="C00000"/>
+          <w:sz w:val="32"/>
+          <w:szCs w:val="32"/>
+        </w:rPr>
         <w:t xml:space="preserve"> </w:t>
       </w:r>
     </w:p>
@@ -749,8 +777,434 @@
           <w:szCs w:val="28"/>
         </w:rPr>
       </w:pPr>
+      <w:r>
+        <w:rPr>
+          <w:rFonts w:ascii="Book Antiqua" w:hAnsi="Book Antiqua"/>
+          <w:color w:val="C00000"/>
+          <w:sz w:val="28"/>
+          <w:szCs w:val="28"/>
+        </w:rPr>
+        <w:t xml:space="preserve">In repository design pattern </w:t>
+      </w:r>
+      <w:r>
+        <w:rPr>
+          <w:rFonts w:ascii="Book Antiqua" w:hAnsi="Book Antiqua"/>
+          <w:color w:val="C00000"/>
+          <w:sz w:val="28"/>
+          <w:szCs w:val="28"/>
+        </w:rPr>
+        <w:sym w:font="Wingdings" w:char="F0E8"/>
+      </w:r>
+      <w:r>
+        <w:rPr>
+          <w:rFonts w:ascii="Book Antiqua" w:hAnsi="Book Antiqua"/>
+          <w:color w:val="C00000"/>
+          <w:sz w:val="28"/>
+          <w:szCs w:val="28"/>
+        </w:rPr>
+        <w:t xml:space="preserve"> for each entity/model/domain [domain means range of like domain of departments/employees </w:t>
+      </w:r>
+      <w:r>
+        <w:rPr>
+          <w:rFonts w:ascii="Book Antiqua" w:hAnsi="Book Antiqua"/>
+          <w:color w:val="C00000"/>
+          <w:sz w:val="28"/>
+          <w:szCs w:val="28"/>
+        </w:rPr>
+        <w:sym w:font="Wingdings" w:char="F0E8"/>
+      </w:r>
+      <w:r>
+        <w:rPr>
+          <w:rFonts w:ascii="Book Antiqua" w:hAnsi="Book Antiqua"/>
+          <w:color w:val="C00000"/>
+          <w:sz w:val="28"/>
+          <w:szCs w:val="28"/>
+        </w:rPr>
+        <w:t xml:space="preserve"> range/group of departments/employees], we create repository </w:t>
+      </w:r>
+    </w:p>
+    <w:p>
+      <w:pPr>
+        <w:rPr>
+          <w:rFonts w:ascii="Book Antiqua" w:hAnsi="Book Antiqua"/>
+          <w:color w:val="C00000"/>
+          <w:sz w:val="28"/>
+          <w:szCs w:val="28"/>
+        </w:rPr>
+      </w:pPr>
+      <w:r>
+        <w:rPr>
+          <w:rFonts w:ascii="Book Antiqua" w:hAnsi="Book Antiqua"/>
+          <w:color w:val="C00000"/>
+          <w:sz w:val="28"/>
+          <w:szCs w:val="28"/>
+        </w:rPr>
+        <w:t>The repository has some behaviors like get</w:t>
+      </w:r>
+      <w:r>
+        <w:rPr>
+          <w:rFonts w:ascii="Book Antiqua" w:hAnsi="Book Antiqua"/>
+          <w:color w:val="C00000"/>
+          <w:sz w:val="28"/>
+          <w:szCs w:val="28"/>
+        </w:rPr>
+        <w:t xml:space="preserve"> /get all /create/update/</w:t>
+      </w:r>
+      <w:r>
+        <w:rPr>
+          <w:rFonts w:ascii="Book Antiqua" w:hAnsi="Book Antiqua"/>
+          <w:color w:val="C00000"/>
+          <w:sz w:val="28"/>
+          <w:szCs w:val="28"/>
+        </w:rPr>
+        <w:t>delete record</w:t>
+      </w:r>
+    </w:p>
+    <w:p>
+      <w:pPr>
+        <w:rPr>
+          <w:rFonts w:ascii="Book Antiqua" w:hAnsi="Book Antiqua"/>
+          <w:color w:val="C00000"/>
+          <w:sz w:val="28"/>
+          <w:szCs w:val="28"/>
+        </w:rPr>
+      </w:pPr>
+      <w:r>
+        <w:rPr>
+          <w:rFonts w:ascii="Book Antiqua" w:hAnsi="Book Antiqua"/>
+          <w:color w:val="C00000"/>
+          <w:sz w:val="28"/>
+          <w:szCs w:val="28"/>
+        </w:rPr>
+        <w:t>We need to grantee the repository behaviors so we created folder for interfaces in the business logic layer and add for each repository an interface to sign the contract when implementing it</w:t>
+      </w:r>
+    </w:p>
+    <w:p>
+      <w:pPr>
+        <w:rPr>
+          <w:rFonts w:ascii="Book Antiqua" w:hAnsi="Book Antiqua"/>
+          <w:color w:val="C00000"/>
+          <w:sz w:val="28"/>
+          <w:szCs w:val="28"/>
+        </w:rPr>
+      </w:pPr>
+      <w:r>
+        <w:rPr>
+          <w:rFonts w:ascii="Book Antiqua" w:hAnsi="Book Antiqua"/>
+          <w:color w:val="C00000"/>
+          <w:sz w:val="28"/>
+          <w:szCs w:val="28"/>
+        </w:rPr>
+        <w:t>We have another folder in the business logic layer for the repositories</w:t>
+      </w:r>
+      <w:r>
+        <w:rPr>
+          <w:rFonts w:ascii="Book Antiqua" w:hAnsi="Book Antiqua"/>
+          <w:color w:val="C00000"/>
+          <w:sz w:val="28"/>
+          <w:szCs w:val="28"/>
+        </w:rPr>
+        <w:t xml:space="preserve"> that contain the behaviors </w:t>
+      </w:r>
+    </w:p>
+    <w:p>
+      <w:pPr>
+        <w:rPr>
+          <w:rFonts w:ascii="Book Antiqua" w:hAnsi="Book Antiqua"/>
+          <w:color w:val="C00000"/>
+          <w:sz w:val="28"/>
+          <w:szCs w:val="28"/>
+        </w:rPr>
+      </w:pPr>
+      <w:r>
+        <w:rPr>
+          <w:rFonts w:ascii="Book Antiqua" w:hAnsi="Book Antiqua"/>
+          <w:color w:val="C00000"/>
+          <w:sz w:val="28"/>
+          <w:szCs w:val="28"/>
+        </w:rPr>
+        <w:t xml:space="preserve">For each model </w:t>
+      </w:r>
+      <w:r>
+        <w:rPr>
+          <w:rFonts w:ascii="Book Antiqua" w:hAnsi="Book Antiqua"/>
+          <w:color w:val="C00000"/>
+          <w:sz w:val="28"/>
+          <w:szCs w:val="28"/>
+        </w:rPr>
+        <w:sym w:font="Wingdings" w:char="F0E8"/>
+      </w:r>
+      <w:r>
+        <w:rPr>
+          <w:rFonts w:ascii="Book Antiqua" w:hAnsi="Book Antiqua"/>
+          <w:color w:val="C00000"/>
+          <w:sz w:val="28"/>
+          <w:szCs w:val="28"/>
+        </w:rPr>
+        <w:t xml:space="preserve"> repository </w:t>
+      </w:r>
+      <w:r>
+        <w:rPr>
+          <w:rFonts w:ascii="Book Antiqua" w:hAnsi="Book Antiqua"/>
+          <w:color w:val="C00000"/>
+          <w:sz w:val="28"/>
+          <w:szCs w:val="28"/>
+        </w:rPr>
+        <w:t xml:space="preserve">  </w:t>
+      </w:r>
+      <w:r>
+        <w:rPr>
+          <w:rFonts w:ascii="Book Antiqua" w:hAnsi="Book Antiqua"/>
+          <w:color w:val="C00000"/>
+          <w:sz w:val="28"/>
+          <w:szCs w:val="28"/>
+        </w:rPr>
+        <w:sym w:font="Wingdings" w:char="F0E8"/>
+      </w:r>
+      <w:r>
+        <w:rPr>
+          <w:rFonts w:ascii="Book Antiqua" w:hAnsi="Book Antiqua"/>
+          <w:color w:val="C00000"/>
+          <w:sz w:val="28"/>
+          <w:szCs w:val="28"/>
+        </w:rPr>
+        <w:t xml:space="preserve"> for each repository </w:t>
+      </w:r>
+      <w:r>
+        <w:rPr>
+          <w:rFonts w:ascii="Book Antiqua" w:hAnsi="Book Antiqua"/>
+          <w:color w:val="C00000"/>
+          <w:sz w:val="28"/>
+          <w:szCs w:val="28"/>
+        </w:rPr>
+        <w:sym w:font="Wingdings" w:char="F0E8"/>
+      </w:r>
+      <w:r>
+        <w:rPr>
+          <w:rFonts w:ascii="Book Antiqua" w:hAnsi="Book Antiqua"/>
+          <w:color w:val="C00000"/>
+          <w:sz w:val="28"/>
+          <w:szCs w:val="28"/>
+        </w:rPr>
+        <w:t xml:space="preserve"> IRepository</w:t>
+      </w:r>
+      <w:r>
+        <w:rPr>
+          <w:rFonts w:ascii="Book Antiqua" w:hAnsi="Book Antiqua"/>
+          <w:color w:val="C00000"/>
+          <w:sz w:val="28"/>
+          <w:szCs w:val="28"/>
+        </w:rPr>
+        <w:t xml:space="preserve"> </w:t>
+      </w:r>
+      <w:r>
+        <w:rPr>
+          <w:rFonts w:ascii="Book Antiqua" w:hAnsi="Book Antiqua"/>
+          <w:color w:val="C00000"/>
+          <w:sz w:val="28"/>
+          <w:szCs w:val="28"/>
+        </w:rPr>
+        <w:sym w:font="Wingdings" w:char="F0E8"/>
+      </w:r>
+      <w:r>
+        <w:rPr>
+          <w:rFonts w:ascii="Book Antiqua" w:hAnsi="Book Antiqua"/>
+          <w:color w:val="C00000"/>
+          <w:sz w:val="28"/>
+          <w:szCs w:val="28"/>
+        </w:rPr>
+        <w:t xml:space="preserve"> in the BLL</w:t>
+      </w:r>
+    </w:p>
+    <w:p>
+      <w:pPr>
+        <w:rPr>
+          <w:rFonts w:ascii="Book Antiqua" w:hAnsi="Book Antiqua"/>
+          <w:color w:val="C00000"/>
+          <w:sz w:val="28"/>
+          <w:szCs w:val="28"/>
+        </w:rPr>
+      </w:pPr>
+      <w:r>
+        <w:rPr>
+          <w:rFonts w:ascii="Book Antiqua" w:hAnsi="Book Antiqua"/>
+          <w:color w:val="C00000"/>
+          <w:sz w:val="28"/>
+          <w:szCs w:val="28"/>
+        </w:rPr>
+        <w:t>IEmployeeRepository</w:t>
+      </w:r>
+      <w:r>
+        <w:rPr>
+          <w:rFonts w:ascii="Book Antiqua" w:hAnsi="Book Antiqua"/>
+          <w:color w:val="C00000"/>
+          <w:sz w:val="28"/>
+          <w:szCs w:val="28"/>
+        </w:rPr>
+        <w:t xml:space="preserve"> </w:t>
+      </w:r>
+      <w:r>
+        <w:rPr>
+          <w:rFonts w:ascii="Book Antiqua" w:hAnsi="Book Antiqua"/>
+          <w:color w:val="C00000"/>
+          <w:sz w:val="28"/>
+          <w:szCs w:val="28"/>
+        </w:rPr>
+        <w:sym w:font="Wingdings" w:char="F0E8"/>
+      </w:r>
+      <w:r>
+        <w:rPr>
+          <w:rFonts w:ascii="Book Antiqua" w:hAnsi="Book Antiqua"/>
+          <w:color w:val="C00000"/>
+          <w:sz w:val="28"/>
+          <w:szCs w:val="28"/>
+        </w:rPr>
+        <w:t xml:space="preserve"> </w:t>
+      </w:r>
+      <w:r>
+        <w:rPr>
+          <w:rFonts w:ascii="Book Antiqua" w:hAnsi="Book Antiqua"/>
+          <w:color w:val="C00000"/>
+          <w:sz w:val="28"/>
+          <w:szCs w:val="28"/>
+        </w:rPr>
+        <w:pict>
+          <v:shape id="_x0000_i1053" type="#_x0000_t75" style="width:386.25pt;height:195pt">
+            <v:imagedata r:id="rId14" o:title="ScreenShot_24-Mar-24_8_19_15_AM"/>
+          </v:shape>
+        </w:pict>
+      </w:r>
+    </w:p>
+    <w:p>
+      <w:pPr>
+        <w:rPr>
+          <w:rFonts w:ascii="Book Antiqua" w:hAnsi="Book Antiqua"/>
+          <w:color w:val="C00000"/>
+          <w:sz w:val="28"/>
+          <w:szCs w:val="28"/>
+        </w:rPr>
+      </w:pPr>
+      <w:r>
+        <w:rPr>
+          <w:rFonts w:ascii="Book Antiqua" w:hAnsi="Book Antiqua"/>
+          <w:color w:val="C00000"/>
+          <w:sz w:val="28"/>
+          <w:szCs w:val="28"/>
+        </w:rPr>
+        <w:lastRenderedPageBreak/>
+        <w:t>EmployeeRepository</w:t>
+      </w:r>
+      <w:r>
+        <w:rPr>
+          <w:rFonts w:ascii="Book Antiqua" w:hAnsi="Book Antiqua"/>
+          <w:color w:val="C00000"/>
+          <w:sz w:val="28"/>
+          <w:szCs w:val="28"/>
+        </w:rPr>
+        <w:t xml:space="preserve"> </w:t>
+      </w:r>
+      <w:r>
+        <w:rPr>
+          <w:rFonts w:ascii="Book Antiqua" w:hAnsi="Book Antiqua"/>
+          <w:color w:val="C00000"/>
+          <w:sz w:val="28"/>
+          <w:szCs w:val="28"/>
+        </w:rPr>
+        <w:sym w:font="Wingdings" w:char="F0E8"/>
+      </w:r>
+      <w:r>
+        <w:rPr>
+          <w:rFonts w:ascii="Book Antiqua" w:hAnsi="Book Antiqua"/>
+          <w:color w:val="C00000"/>
+          <w:sz w:val="28"/>
+          <w:szCs w:val="28"/>
+        </w:rPr>
+        <w:t>its implementation for the interface methods won’t change from the implementation of the Department</w:t>
+      </w:r>
+      <w:r>
+        <w:rPr>
+          <w:rFonts w:ascii="Book Antiqua" w:hAnsi="Book Antiqua"/>
+          <w:color w:val="C00000"/>
+          <w:sz w:val="28"/>
+          <w:szCs w:val="28"/>
+        </w:rPr>
+        <w:t>Repository</w:t>
+      </w:r>
+      <w:r>
+        <w:rPr>
+          <w:rFonts w:ascii="Book Antiqua" w:hAnsi="Book Antiqua"/>
+          <w:color w:val="C00000"/>
+          <w:sz w:val="28"/>
+          <w:szCs w:val="28"/>
+        </w:rPr>
+        <w:t xml:space="preserve"> same as the implementation of the 5 methods of the Product</w:t>
+      </w:r>
+      <w:r>
+        <w:rPr>
+          <w:rFonts w:ascii="Book Antiqua" w:hAnsi="Book Antiqua"/>
+          <w:color w:val="C00000"/>
+          <w:sz w:val="28"/>
+          <w:szCs w:val="28"/>
+        </w:rPr>
+        <w:t>Repository</w:t>
+      </w:r>
+      <w:r>
+        <w:rPr>
+          <w:rFonts w:ascii="Book Antiqua" w:hAnsi="Book Antiqua"/>
+          <w:color w:val="C00000"/>
+          <w:sz w:val="28"/>
+          <w:szCs w:val="28"/>
+        </w:rPr>
+        <w:t xml:space="preserve"> all are the same implementation for the 5 methods</w:t>
+      </w:r>
+    </w:p>
+    <w:p>
+      <w:pPr>
+        <w:rPr>
+          <w:rFonts w:ascii="Book Antiqua" w:hAnsi="Book Antiqua"/>
+          <w:color w:val="C00000"/>
+          <w:sz w:val="28"/>
+          <w:szCs w:val="28"/>
+        </w:rPr>
+      </w:pPr>
+      <w:r>
+        <w:rPr>
+          <w:rFonts w:ascii="Book Antiqua" w:hAnsi="Book Antiqua"/>
+          <w:color w:val="C00000"/>
+          <w:sz w:val="28"/>
+          <w:szCs w:val="28"/>
+        </w:rPr>
+        <w:t>Since the Code in all X</w:t>
+      </w:r>
+      <w:r>
+        <w:rPr>
+          <w:rFonts w:ascii="Book Antiqua" w:hAnsi="Book Antiqua"/>
+          <w:color w:val="C00000"/>
+          <w:sz w:val="28"/>
+          <w:szCs w:val="28"/>
+        </w:rPr>
+        <w:t>Repository</w:t>
+      </w:r>
+      <w:r>
+        <w:rPr>
+          <w:rFonts w:ascii="Book Antiqua" w:hAnsi="Book Antiqua"/>
+          <w:color w:val="C00000"/>
+          <w:sz w:val="28"/>
+          <w:szCs w:val="28"/>
+        </w:rPr>
+        <w:t xml:space="preserve"> classes is the same, we are going to use generic type so that we don’t repeat our code  </w:t>
+      </w:r>
       <w:bookmarkStart w:id="0" w:name="_GoBack"/>
       <w:bookmarkEnd w:id="0"/>
+      <w:r>
+        <w:rPr>
+          <w:rFonts w:ascii="Book Antiqua" w:hAnsi="Book Antiqua"/>
+          <w:color w:val="C00000"/>
+          <w:sz w:val="28"/>
+          <w:szCs w:val="28"/>
+        </w:rPr>
+        <w:t xml:space="preserve"> </w:t>
+      </w:r>
     </w:p>
     <w:sectPr>
       <w:pgSz w:w="12240" w:h="15840"/>

</xml_diff>